<commit_message>
Testing file and testing report, added collumns for getData query and returned data in main.py
</commit_message>
<xml_diff>
--- a/Executive Summary.docx
+++ b/Executive Summary.docx
@@ -1,6 +1,6 @@
 
 <file path=word/document.xml><?xml version="1.0" encoding="utf-8"?>
-<w:document xmlns:wpc="http://schemas.microsoft.com/office/word/2010/wordprocessingCanvas" xmlns:mc="http://schemas.openxmlformats.org/markup-compatibility/2006" xmlns:o="urn:schemas-microsoft-com:office:office" xmlns:r="http://schemas.openxmlformats.org/officeDocument/2006/relationships" xmlns:m="http://schemas.openxmlformats.org/officeDocument/2006/math" xmlns:v="urn:schemas-microsoft-com:vml" xmlns:wp14="http://schemas.microsoft.com/office/word/2010/wordprocessingDrawing" xmlns:wp="http://schemas.openxmlformats.org/drawingml/2006/wordprocessingDrawing" xmlns:w10="urn:schemas-microsoft-com:office:word" xmlns:w="http://schemas.openxmlformats.org/wordprocessingml/2006/main" xmlns:w14="http://schemas.microsoft.com/office/word/2010/wordml" xmlns:w15="http://schemas.microsoft.com/office/word/2012/wordml" xmlns:wpg="http://schemas.microsoft.com/office/word/2010/wordprocessingGroup" xmlns:wpi="http://schemas.microsoft.com/office/word/2010/wordprocessingInk" xmlns:wne="http://schemas.microsoft.com/office/word/2006/wordml" xmlns:wps="http://schemas.microsoft.com/office/word/2010/wordprocessingShape" mc:Ignorable="w14 w15 wp14">
+<w:document xmlns:wpc="http://schemas.microsoft.com/office/word/2010/wordprocessingCanvas" xmlns:cx="http://schemas.microsoft.com/office/drawing/2014/chartex" xmlns:cx1="http://schemas.microsoft.com/office/drawing/2015/9/8/chartex" xmlns:cx2="http://schemas.microsoft.com/office/drawing/2015/10/21/chartex" xmlns:cx3="http://schemas.microsoft.com/office/drawing/2016/5/9/chartex" xmlns:cx4="http://schemas.microsoft.com/office/drawing/2016/5/10/chartex" xmlns:cx5="http://schemas.microsoft.com/office/drawing/2016/5/11/chartex" xmlns:cx6="http://schemas.microsoft.com/office/drawing/2016/5/12/chartex" xmlns:cx7="http://schemas.microsoft.com/office/drawing/2016/5/13/chartex" xmlns:cx8="http://schemas.microsoft.com/office/drawing/2016/5/14/chartex" xmlns:mc="http://schemas.openxmlformats.org/markup-compatibility/2006" xmlns:aink="http://schemas.microsoft.com/office/drawing/2016/ink" xmlns:am3d="http://schemas.microsoft.com/office/drawing/2017/model3d" xmlns:o="urn:schemas-microsoft-com:office:office" xmlns:oel="http://schemas.microsoft.com/office/2019/extlst" xmlns:r="http://schemas.openxmlformats.org/officeDocument/2006/relationships" xmlns:m="http://schemas.openxmlformats.org/officeDocument/2006/math" xmlns:v="urn:schemas-microsoft-com:vml" xmlns:wp14="http://schemas.microsoft.com/office/word/2010/wordprocessingDrawing" xmlns:wp="http://schemas.openxmlformats.org/drawingml/2006/wordprocessingDrawing" xmlns:w10="urn:schemas-microsoft-com:office:word" xmlns:w="http://schemas.openxmlformats.org/wordprocessingml/2006/main" xmlns:w14="http://schemas.microsoft.com/office/word/2010/wordml" xmlns:w15="http://schemas.microsoft.com/office/word/2012/wordml" xmlns:w16cex="http://schemas.microsoft.com/office/word/2018/wordml/cex" xmlns:w16cid="http://schemas.microsoft.com/office/word/2016/wordml/cid" xmlns:w16="http://schemas.microsoft.com/office/word/2018/wordml" xmlns:w16sdtdh="http://schemas.microsoft.com/office/word/2020/wordml/sdtdatahash" xmlns:w16se="http://schemas.microsoft.com/office/word/2015/wordml/symex" xmlns:wpg="http://schemas.microsoft.com/office/word/2010/wordprocessingGroup" xmlns:wpi="http://schemas.microsoft.com/office/word/2010/wordprocessingInk" xmlns:wne="http://schemas.microsoft.com/office/word/2006/wordml" xmlns:wps="http://schemas.microsoft.com/office/word/2010/wordprocessingShape" mc:Ignorable="w14 w15 w16se w16cid w16 w16cex w16sdtdh wp14">
   <w:body>
     <w:tbl>
       <w:tblPr>
@@ -35,7 +35,6 @@
               <w:dataBinding w:prefixMappings="xmlns:ns0='http://purl.org/dc/elements/1.1/' xmlns:ns1='http://schemas.openxmlformats.org/package/2006/metadata/core-properties' " w:xpath="/ns1:coreProperties[1]/ns0:title[1]" w:storeItemID="{6C3C8BC8-F283-45AE-878A-BAB7291924A1}"/>
               <w:text/>
             </w:sdtPr>
-            <w:sdtEndPr/>
             <w:sdtContent>
               <w:p>
                 <w:pPr>
@@ -79,7 +78,6 @@
                 <w:dataBinding w:prefixMappings="xmlns:ns0='http://purl.org/dc/elements/1.1/' xmlns:ns1='http://schemas.openxmlformats.org/package/2006/metadata/core-properties' " w:xpath="/ns1:coreProperties[1]/ns0:creator[1]" w:storeItemID="{6C3C8BC8-F283-45AE-878A-BAB7291924A1}"/>
                 <w:text/>
               </w:sdtPr>
-              <w:sdtEndPr/>
               <w:sdtContent>
                 <w:r>
                   <w:t>Group Member Names</w:t>
@@ -112,7 +110,6 @@
                   <w:calendar w:val="gregorian"/>
                 </w:date>
               </w:sdtPr>
-              <w:sdtEndPr/>
               <w:sdtContent>
                 <w:r>
                   <w:t>Date</w:t>
@@ -152,7 +149,6 @@
         <w:showingPlcHdr/>
         <w15:appearance w15:val="hidden"/>
       </w:sdtPr>
-      <w:sdtEndPr/>
       <w:sdtContent>
         <w:p>
           <w:pPr>
@@ -176,6 +172,54 @@
       </w:r>
     </w:p>
     <w:p>
+      <w:r>
+        <w:t xml:space="preserve">Option 1 returned results of accidents within a date range, and </w:t>
+      </w:r>
+      <w:r>
+        <w:t>a single day contained over 1000 accidents.</w:t>
+      </w:r>
+    </w:p>
+    <w:p/>
+    <w:p>
+      <w:r>
+        <w:t>Option 3 returned results of accidents caused by a keyword</w:t>
+      </w:r>
+      <w:r>
+        <w:t>, because the SQL query used searched for keywords with the “LIKE” method, the results</w:t>
+      </w:r>
+      <w:r>
+        <w:t xml:space="preserve"> were surprising including  many accidents involving animals.</w:t>
+      </w:r>
+    </w:p>
+    <w:p/>
+    <w:p/>
+    <w:p>
+      <w:r>
+        <w:t xml:space="preserve">It was decided </w:t>
+      </w:r>
+      <w:r>
+        <w:t xml:space="preserve">that </w:t>
+      </w:r>
+      <w:r>
+        <w:t xml:space="preserve">option </w:t>
+      </w:r>
+      <w:r>
+        <w:t>2</w:t>
+      </w:r>
+      <w:r>
+        <w:t xml:space="preserve"> would return data on male and female genders and drink driving data. The data contained columns indicating alcohol related accidents</w:t>
+      </w:r>
+      <w:r>
+        <w:t xml:space="preserve"> and it was decided that it would be more accurate to plot single vehicle and single occupant accidents to ensure </w:t>
+      </w:r>
+      <w:r>
+        <w:t xml:space="preserve">the result accident was most likely caused by drink driving. The result was then split into male or female drivers and confirmed that male drivers </w:t>
+      </w:r>
+      <w:r>
+        <w:t xml:space="preserve">were nearly twice more likely to be involved in a single vehicle single occupant accident if drunk driving. </w:t>
+      </w:r>
+    </w:p>
+    <w:p>
       <w:pPr>
         <w:ind w:left="0"/>
       </w:pPr>
@@ -193,7 +237,6 @@
         <w:showingPlcHdr/>
         <w15:appearance w15:val="hidden"/>
       </w:sdtPr>
-      <w:sdtEndPr/>
       <w:sdtContent>
         <w:p>
           <w:pPr>
@@ -206,26 +249,43 @@
       </w:sdtContent>
     </w:sdt>
     <w:p>
+      <w:r>
+        <w:t xml:space="preserve">VicCrashStats app was created to educate new drivers in the state of </w:t>
+      </w:r>
+      <w:r>
+        <w:t>Victoria</w:t>
+      </w:r>
+      <w:r>
+        <w:t xml:space="preserve"> for VicRoads</w:t>
+      </w:r>
+      <w:r>
+        <w:t xml:space="preserve"> to show accident statistics and data</w:t>
+      </w:r>
+      <w:r>
+        <w:t xml:space="preserve"> for education purposes. </w:t>
+      </w:r>
+      <w:r>
+        <w:t xml:space="preserve">This report outlines the data analysis performed and the data returned to the user of the app. Option 1 was to return </w:t>
+      </w:r>
+      <w:r>
+        <w:t>accident information between a date range including accident type, fatalities and road geometry</w:t>
+      </w:r>
+    </w:p>
+    <w:p>
       <w:pPr>
         <w:rPr>
           <w:rStyle w:val="Heading1Char"/>
           <w:rFonts w:asciiTheme="minorHAnsi" w:eastAsiaTheme="minorEastAsia" w:hAnsiTheme="minorHAnsi" w:cstheme="minorBidi"/>
           <w:b w:val="0"/>
-          <w:color w:val="FF0000"/>
+          <w:color w:val="auto"/>
           <w:sz w:val="22"/>
           <w:szCs w:val="22"/>
         </w:rPr>
       </w:pPr>
       <w:r>
-        <w:rPr>
-          <w:color w:val="FF0000"/>
-        </w:rPr>
         <w:t>Explains the purpose of this report.</w:t>
       </w:r>
       <w:r>
-        <w:rPr>
-          <w:color w:val="FF0000"/>
-        </w:rPr>
         <w:t xml:space="preserve"> Include the date range covered, and the different analysis tasks performed</w:t>
       </w:r>
     </w:p>
@@ -280,8 +340,6 @@
         </w:rPr>
         <w:t xml:space="preserve"> You may include images from your program as well as your own description of the results.</w:t>
       </w:r>
-      <w:bookmarkStart w:id="0" w:name="_GoBack"/>
-      <w:bookmarkEnd w:id="0"/>
     </w:p>
     <w:p>
       <w:pPr>
@@ -371,7 +429,7 @@
 </file>
 
 <file path=word/endnotes.xml><?xml version="1.0" encoding="utf-8"?>
-<w:endnotes xmlns:wpc="http://schemas.microsoft.com/office/word/2010/wordprocessingCanvas" xmlns:mc="http://schemas.openxmlformats.org/markup-compatibility/2006" xmlns:o="urn:schemas-microsoft-com:office:office" xmlns:r="http://schemas.openxmlformats.org/officeDocument/2006/relationships" xmlns:m="http://schemas.openxmlformats.org/officeDocument/2006/math" xmlns:v="urn:schemas-microsoft-com:vml" xmlns:wp14="http://schemas.microsoft.com/office/word/2010/wordprocessingDrawing" xmlns:wp="http://schemas.openxmlformats.org/drawingml/2006/wordprocessingDrawing" xmlns:w10="urn:schemas-microsoft-com:office:word" xmlns:w="http://schemas.openxmlformats.org/wordprocessingml/2006/main" xmlns:w14="http://schemas.microsoft.com/office/word/2010/wordml" xmlns:w15="http://schemas.microsoft.com/office/word/2012/wordml" xmlns:wpg="http://schemas.microsoft.com/office/word/2010/wordprocessingGroup" xmlns:wpi="http://schemas.microsoft.com/office/word/2010/wordprocessingInk" xmlns:wne="http://schemas.microsoft.com/office/word/2006/wordml" xmlns:wps="http://schemas.microsoft.com/office/word/2010/wordprocessingShape" mc:Ignorable="w14 w15 wp14">
+<w:endnotes xmlns:wpc="http://schemas.microsoft.com/office/word/2010/wordprocessingCanvas" xmlns:cx="http://schemas.microsoft.com/office/drawing/2014/chartex" xmlns:cx1="http://schemas.microsoft.com/office/drawing/2015/9/8/chartex" xmlns:cx2="http://schemas.microsoft.com/office/drawing/2015/10/21/chartex" xmlns:cx3="http://schemas.microsoft.com/office/drawing/2016/5/9/chartex" xmlns:cx4="http://schemas.microsoft.com/office/drawing/2016/5/10/chartex" xmlns:cx5="http://schemas.microsoft.com/office/drawing/2016/5/11/chartex" xmlns:cx6="http://schemas.microsoft.com/office/drawing/2016/5/12/chartex" xmlns:cx7="http://schemas.microsoft.com/office/drawing/2016/5/13/chartex" xmlns:cx8="http://schemas.microsoft.com/office/drawing/2016/5/14/chartex" xmlns:mc="http://schemas.openxmlformats.org/markup-compatibility/2006" xmlns:aink="http://schemas.microsoft.com/office/drawing/2016/ink" xmlns:am3d="http://schemas.microsoft.com/office/drawing/2017/model3d" xmlns:o="urn:schemas-microsoft-com:office:office" xmlns:oel="http://schemas.microsoft.com/office/2019/extlst" xmlns:r="http://schemas.openxmlformats.org/officeDocument/2006/relationships" xmlns:m="http://schemas.openxmlformats.org/officeDocument/2006/math" xmlns:v="urn:schemas-microsoft-com:vml" xmlns:wp14="http://schemas.microsoft.com/office/word/2010/wordprocessingDrawing" xmlns:wp="http://schemas.openxmlformats.org/drawingml/2006/wordprocessingDrawing" xmlns:w10="urn:schemas-microsoft-com:office:word" xmlns:w="http://schemas.openxmlformats.org/wordprocessingml/2006/main" xmlns:w14="http://schemas.microsoft.com/office/word/2010/wordml" xmlns:w15="http://schemas.microsoft.com/office/word/2012/wordml" xmlns:w16cex="http://schemas.microsoft.com/office/word/2018/wordml/cex" xmlns:w16cid="http://schemas.microsoft.com/office/word/2016/wordml/cid" xmlns:w16="http://schemas.microsoft.com/office/word/2018/wordml" xmlns:w16sdtdh="http://schemas.microsoft.com/office/word/2020/wordml/sdtdatahash" xmlns:w16se="http://schemas.microsoft.com/office/word/2015/wordml/symex" xmlns:wpg="http://schemas.microsoft.com/office/word/2010/wordprocessingGroup" xmlns:wpi="http://schemas.microsoft.com/office/word/2010/wordprocessingInk" xmlns:wne="http://schemas.microsoft.com/office/word/2006/wordml" xmlns:wps="http://schemas.microsoft.com/office/word/2010/wordprocessingShape" mc:Ignorable="w14 w15 w16se w16cid w16 w16cex w16sdtdh wp14">
   <w:endnote w:type="separator" w:id="-1">
     <w:p>
       <w:pPr>
@@ -396,7 +454,7 @@
 </file>
 
 <file path=word/footer1.xml><?xml version="1.0" encoding="utf-8"?>
-<w:ftr xmlns:wpc="http://schemas.microsoft.com/office/word/2010/wordprocessingCanvas" xmlns:mc="http://schemas.openxmlformats.org/markup-compatibility/2006" xmlns:o="urn:schemas-microsoft-com:office:office" xmlns:r="http://schemas.openxmlformats.org/officeDocument/2006/relationships" xmlns:m="http://schemas.openxmlformats.org/officeDocument/2006/math" xmlns:v="urn:schemas-microsoft-com:vml" xmlns:wp14="http://schemas.microsoft.com/office/word/2010/wordprocessingDrawing" xmlns:wp="http://schemas.openxmlformats.org/drawingml/2006/wordprocessingDrawing" xmlns:w10="urn:schemas-microsoft-com:office:word" xmlns:w="http://schemas.openxmlformats.org/wordprocessingml/2006/main" xmlns:w14="http://schemas.microsoft.com/office/word/2010/wordml" xmlns:w15="http://schemas.microsoft.com/office/word/2012/wordml" xmlns:wpg="http://schemas.microsoft.com/office/word/2010/wordprocessingGroup" xmlns:wpi="http://schemas.microsoft.com/office/word/2010/wordprocessingInk" xmlns:wne="http://schemas.microsoft.com/office/word/2006/wordml" xmlns:wps="http://schemas.microsoft.com/office/word/2010/wordprocessingShape" mc:Ignorable="w14 w15 wp14">
+<w:ftr xmlns:wpc="http://schemas.microsoft.com/office/word/2010/wordprocessingCanvas" xmlns:cx="http://schemas.microsoft.com/office/drawing/2014/chartex" xmlns:cx1="http://schemas.microsoft.com/office/drawing/2015/9/8/chartex" xmlns:cx2="http://schemas.microsoft.com/office/drawing/2015/10/21/chartex" xmlns:cx3="http://schemas.microsoft.com/office/drawing/2016/5/9/chartex" xmlns:cx4="http://schemas.microsoft.com/office/drawing/2016/5/10/chartex" xmlns:cx5="http://schemas.microsoft.com/office/drawing/2016/5/11/chartex" xmlns:cx6="http://schemas.microsoft.com/office/drawing/2016/5/12/chartex" xmlns:cx7="http://schemas.microsoft.com/office/drawing/2016/5/13/chartex" xmlns:cx8="http://schemas.microsoft.com/office/drawing/2016/5/14/chartex" xmlns:mc="http://schemas.openxmlformats.org/markup-compatibility/2006" xmlns:aink="http://schemas.microsoft.com/office/drawing/2016/ink" xmlns:am3d="http://schemas.microsoft.com/office/drawing/2017/model3d" xmlns:o="urn:schemas-microsoft-com:office:office" xmlns:oel="http://schemas.microsoft.com/office/2019/extlst" xmlns:r="http://schemas.openxmlformats.org/officeDocument/2006/relationships" xmlns:m="http://schemas.openxmlformats.org/officeDocument/2006/math" xmlns:v="urn:schemas-microsoft-com:vml" xmlns:wp14="http://schemas.microsoft.com/office/word/2010/wordprocessingDrawing" xmlns:wp="http://schemas.openxmlformats.org/drawingml/2006/wordprocessingDrawing" xmlns:w10="urn:schemas-microsoft-com:office:word" xmlns:w="http://schemas.openxmlformats.org/wordprocessingml/2006/main" xmlns:w14="http://schemas.microsoft.com/office/word/2010/wordml" xmlns:w15="http://schemas.microsoft.com/office/word/2012/wordml" xmlns:w16cex="http://schemas.microsoft.com/office/word/2018/wordml/cex" xmlns:w16cid="http://schemas.microsoft.com/office/word/2016/wordml/cid" xmlns:w16="http://schemas.microsoft.com/office/word/2018/wordml" xmlns:w16sdtdh="http://schemas.microsoft.com/office/word/2020/wordml/sdtdatahash" xmlns:w16se="http://schemas.microsoft.com/office/word/2015/wordml/symex" xmlns:wpg="http://schemas.microsoft.com/office/word/2010/wordprocessingGroup" xmlns:wpi="http://schemas.microsoft.com/office/word/2010/wordprocessingInk" xmlns:wne="http://schemas.microsoft.com/office/word/2006/wordml" xmlns:wps="http://schemas.microsoft.com/office/word/2010/wordprocessingShape" mc:Ignorable="w14 w15 w16se w16cid w16 w16cex w16sdtdh wp14">
   <w:p>
     <w:pPr>
       <w:pStyle w:val="Footer"/>
@@ -411,7 +469,6 @@
         <w:showingPlcHdr/>
         <w15:appearance w15:val="hidden"/>
       </w:sdtPr>
-      <w:sdtEndPr/>
       <w:sdtContent>
         <w:r>
           <w:t>[Type here]</w:t>
@@ -431,7 +488,6 @@
         <w:showingPlcHdr/>
         <w15:appearance w15:val="hidden"/>
       </w:sdtPr>
-      <w:sdtEndPr/>
       <w:sdtContent>
         <w:r>
           <w:t>[Type here]</w:t>
@@ -451,7 +507,6 @@
         <w:showingPlcHdr/>
         <w15:appearance w15:val="hidden"/>
       </w:sdtPr>
-      <w:sdtEndPr/>
       <w:sdtContent>
         <w:r>
           <w:t>[Type here]</w:t>
@@ -463,7 +518,7 @@
 </file>
 
 <file path=word/footer2.xml><?xml version="1.0" encoding="utf-8"?>
-<w:ftr xmlns:wpc="http://schemas.microsoft.com/office/word/2010/wordprocessingCanvas" xmlns:mc="http://schemas.openxmlformats.org/markup-compatibility/2006" xmlns:o="urn:schemas-microsoft-com:office:office" xmlns:r="http://schemas.openxmlformats.org/officeDocument/2006/relationships" xmlns:m="http://schemas.openxmlformats.org/officeDocument/2006/math" xmlns:v="urn:schemas-microsoft-com:vml" xmlns:wp14="http://schemas.microsoft.com/office/word/2010/wordprocessingDrawing" xmlns:wp="http://schemas.openxmlformats.org/drawingml/2006/wordprocessingDrawing" xmlns:w10="urn:schemas-microsoft-com:office:word" xmlns:w="http://schemas.openxmlformats.org/wordprocessingml/2006/main" xmlns:w14="http://schemas.microsoft.com/office/word/2010/wordml" xmlns:w15="http://schemas.microsoft.com/office/word/2012/wordml" xmlns:wpg="http://schemas.microsoft.com/office/word/2010/wordprocessingGroup" xmlns:wpi="http://schemas.microsoft.com/office/word/2010/wordprocessingInk" xmlns:wne="http://schemas.microsoft.com/office/word/2006/wordml" xmlns:wps="http://schemas.microsoft.com/office/word/2010/wordprocessingShape" mc:Ignorable="w14 w15 wp14">
+<w:ftr xmlns:wpc="http://schemas.microsoft.com/office/word/2010/wordprocessingCanvas" xmlns:cx="http://schemas.microsoft.com/office/drawing/2014/chartex" xmlns:cx1="http://schemas.microsoft.com/office/drawing/2015/9/8/chartex" xmlns:cx2="http://schemas.microsoft.com/office/drawing/2015/10/21/chartex" xmlns:cx3="http://schemas.microsoft.com/office/drawing/2016/5/9/chartex" xmlns:cx4="http://schemas.microsoft.com/office/drawing/2016/5/10/chartex" xmlns:cx5="http://schemas.microsoft.com/office/drawing/2016/5/11/chartex" xmlns:cx6="http://schemas.microsoft.com/office/drawing/2016/5/12/chartex" xmlns:cx7="http://schemas.microsoft.com/office/drawing/2016/5/13/chartex" xmlns:cx8="http://schemas.microsoft.com/office/drawing/2016/5/14/chartex" xmlns:mc="http://schemas.openxmlformats.org/markup-compatibility/2006" xmlns:aink="http://schemas.microsoft.com/office/drawing/2016/ink" xmlns:am3d="http://schemas.microsoft.com/office/drawing/2017/model3d" xmlns:o="urn:schemas-microsoft-com:office:office" xmlns:oel="http://schemas.microsoft.com/office/2019/extlst" xmlns:r="http://schemas.openxmlformats.org/officeDocument/2006/relationships" xmlns:m="http://schemas.openxmlformats.org/officeDocument/2006/math" xmlns:v="urn:schemas-microsoft-com:vml" xmlns:wp14="http://schemas.microsoft.com/office/word/2010/wordprocessingDrawing" xmlns:wp="http://schemas.openxmlformats.org/drawingml/2006/wordprocessingDrawing" xmlns:w10="urn:schemas-microsoft-com:office:word" xmlns:w="http://schemas.openxmlformats.org/wordprocessingml/2006/main" xmlns:w14="http://schemas.microsoft.com/office/word/2010/wordml" xmlns:w15="http://schemas.microsoft.com/office/word/2012/wordml" xmlns:w16cex="http://schemas.microsoft.com/office/word/2018/wordml/cex" xmlns:w16cid="http://schemas.microsoft.com/office/word/2016/wordml/cid" xmlns:w16="http://schemas.microsoft.com/office/word/2018/wordml" xmlns:w16sdtdh="http://schemas.microsoft.com/office/word/2020/wordml/sdtdatahash" xmlns:w16se="http://schemas.microsoft.com/office/word/2015/wordml/symex" xmlns:wpg="http://schemas.microsoft.com/office/word/2010/wordprocessingGroup" xmlns:wpi="http://schemas.microsoft.com/office/word/2010/wordprocessingInk" xmlns:wne="http://schemas.microsoft.com/office/word/2006/wordml" xmlns:wps="http://schemas.microsoft.com/office/word/2010/wordprocessingShape" mc:Ignorable="w14 w15 w16se w16cid w16 w16cex w16sdtdh wp14">
   <w:tbl>
     <w:tblPr>
       <w:tblW w:w="5000" w:type="pct"/>
@@ -498,7 +553,6 @@
               <w:dataBinding w:prefixMappings="xmlns:ns0='http://purl.org/dc/elements/1.1/' xmlns:ns1='http://schemas.openxmlformats.org/package/2006/metadata/core-properties' " w:xpath="/ns1:coreProperties[1]/ns0:title[1]" w:storeItemID="{6C3C8BC8-F283-45AE-878A-BAB7291924A1}"/>
               <w:text/>
             </w:sdtPr>
-            <w:sdtEndPr/>
             <w:sdtContent>
               <w:r>
                 <w:t>&lt;PROJECT NAME&gt; Executive Summary</w:t>
@@ -629,7 +683,7 @@
 </file>
 
 <file path=word/footer3.xml><?xml version="1.0" encoding="utf-8"?>
-<w:ftr xmlns:wpc="http://schemas.microsoft.com/office/word/2010/wordprocessingCanvas" xmlns:mc="http://schemas.openxmlformats.org/markup-compatibility/2006" xmlns:o="urn:schemas-microsoft-com:office:office" xmlns:r="http://schemas.openxmlformats.org/officeDocument/2006/relationships" xmlns:m="http://schemas.openxmlformats.org/officeDocument/2006/math" xmlns:v="urn:schemas-microsoft-com:vml" xmlns:wp14="http://schemas.microsoft.com/office/word/2010/wordprocessingDrawing" xmlns:wp="http://schemas.openxmlformats.org/drawingml/2006/wordprocessingDrawing" xmlns:w10="urn:schemas-microsoft-com:office:word" xmlns:w="http://schemas.openxmlformats.org/wordprocessingml/2006/main" xmlns:w14="http://schemas.microsoft.com/office/word/2010/wordml" xmlns:w15="http://schemas.microsoft.com/office/word/2012/wordml" xmlns:wpg="http://schemas.microsoft.com/office/word/2010/wordprocessingGroup" xmlns:wpi="http://schemas.microsoft.com/office/word/2010/wordprocessingInk" xmlns:wne="http://schemas.microsoft.com/office/word/2006/wordml" xmlns:wps="http://schemas.microsoft.com/office/word/2010/wordprocessingShape" mc:Ignorable="w14 w15 wp14">
+<w:ftr xmlns:wpc="http://schemas.microsoft.com/office/word/2010/wordprocessingCanvas" xmlns:cx="http://schemas.microsoft.com/office/drawing/2014/chartex" xmlns:cx1="http://schemas.microsoft.com/office/drawing/2015/9/8/chartex" xmlns:cx2="http://schemas.microsoft.com/office/drawing/2015/10/21/chartex" xmlns:cx3="http://schemas.microsoft.com/office/drawing/2016/5/9/chartex" xmlns:cx4="http://schemas.microsoft.com/office/drawing/2016/5/10/chartex" xmlns:cx5="http://schemas.microsoft.com/office/drawing/2016/5/11/chartex" xmlns:cx6="http://schemas.microsoft.com/office/drawing/2016/5/12/chartex" xmlns:cx7="http://schemas.microsoft.com/office/drawing/2016/5/13/chartex" xmlns:cx8="http://schemas.microsoft.com/office/drawing/2016/5/14/chartex" xmlns:mc="http://schemas.openxmlformats.org/markup-compatibility/2006" xmlns:aink="http://schemas.microsoft.com/office/drawing/2016/ink" xmlns:am3d="http://schemas.microsoft.com/office/drawing/2017/model3d" xmlns:o="urn:schemas-microsoft-com:office:office" xmlns:oel="http://schemas.microsoft.com/office/2019/extlst" xmlns:r="http://schemas.openxmlformats.org/officeDocument/2006/relationships" xmlns:m="http://schemas.openxmlformats.org/officeDocument/2006/math" xmlns:v="urn:schemas-microsoft-com:vml" xmlns:wp14="http://schemas.microsoft.com/office/word/2010/wordprocessingDrawing" xmlns:wp="http://schemas.openxmlformats.org/drawingml/2006/wordprocessingDrawing" xmlns:w10="urn:schemas-microsoft-com:office:word" xmlns:w="http://schemas.openxmlformats.org/wordprocessingml/2006/main" xmlns:w14="http://schemas.microsoft.com/office/word/2010/wordml" xmlns:w15="http://schemas.microsoft.com/office/word/2012/wordml" xmlns:w16cex="http://schemas.microsoft.com/office/word/2018/wordml/cex" xmlns:w16cid="http://schemas.microsoft.com/office/word/2016/wordml/cid" xmlns:w16="http://schemas.microsoft.com/office/word/2018/wordml" xmlns:w16sdtdh="http://schemas.microsoft.com/office/word/2020/wordml/sdtdatahash" xmlns:w16se="http://schemas.microsoft.com/office/word/2015/wordml/symex" xmlns:wpg="http://schemas.microsoft.com/office/word/2010/wordprocessingGroup" xmlns:wpi="http://schemas.microsoft.com/office/word/2010/wordprocessingInk" xmlns:wne="http://schemas.microsoft.com/office/word/2006/wordml" xmlns:wps="http://schemas.microsoft.com/office/word/2010/wordprocessingShape" mc:Ignorable="w14 w15 w16se w16cid w16 w16cex w16sdtdh wp14">
   <w:p>
     <w:pPr>
       <w:pStyle w:val="Footer"/>
@@ -645,7 +699,6 @@
         <w:dataBinding w:prefixMappings="xmlns:ns0='http://purl.org/dc/elements/1.1/' xmlns:ns1='http://schemas.openxmlformats.org/package/2006/metadata/core-properties' " w:xpath="/ns1:coreProperties[1]/ns0:title[1]" w:storeItemID="{6C3C8BC8-F283-45AE-878A-BAB7291924A1}"/>
         <w:text/>
       </w:sdtPr>
-      <w:sdtEndPr/>
       <w:sdtContent>
         <w:r>
           <w:t>&lt;PROJECT NAME&gt; Executive Summary</w:t>
@@ -751,7 +804,7 @@
 </file>
 
 <file path=word/footnotes.xml><?xml version="1.0" encoding="utf-8"?>
-<w:footnotes xmlns:wpc="http://schemas.microsoft.com/office/word/2010/wordprocessingCanvas" xmlns:mc="http://schemas.openxmlformats.org/markup-compatibility/2006" xmlns:o="urn:schemas-microsoft-com:office:office" xmlns:r="http://schemas.openxmlformats.org/officeDocument/2006/relationships" xmlns:m="http://schemas.openxmlformats.org/officeDocument/2006/math" xmlns:v="urn:schemas-microsoft-com:vml" xmlns:wp14="http://schemas.microsoft.com/office/word/2010/wordprocessingDrawing" xmlns:wp="http://schemas.openxmlformats.org/drawingml/2006/wordprocessingDrawing" xmlns:w10="urn:schemas-microsoft-com:office:word" xmlns:w="http://schemas.openxmlformats.org/wordprocessingml/2006/main" xmlns:w14="http://schemas.microsoft.com/office/word/2010/wordml" xmlns:w15="http://schemas.microsoft.com/office/word/2012/wordml" xmlns:wpg="http://schemas.microsoft.com/office/word/2010/wordprocessingGroup" xmlns:wpi="http://schemas.microsoft.com/office/word/2010/wordprocessingInk" xmlns:wne="http://schemas.microsoft.com/office/word/2006/wordml" xmlns:wps="http://schemas.microsoft.com/office/word/2010/wordprocessingShape" mc:Ignorable="w14 w15 wp14">
+<w:footnotes xmlns:wpc="http://schemas.microsoft.com/office/word/2010/wordprocessingCanvas" xmlns:cx="http://schemas.microsoft.com/office/drawing/2014/chartex" xmlns:cx1="http://schemas.microsoft.com/office/drawing/2015/9/8/chartex" xmlns:cx2="http://schemas.microsoft.com/office/drawing/2015/10/21/chartex" xmlns:cx3="http://schemas.microsoft.com/office/drawing/2016/5/9/chartex" xmlns:cx4="http://schemas.microsoft.com/office/drawing/2016/5/10/chartex" xmlns:cx5="http://schemas.microsoft.com/office/drawing/2016/5/11/chartex" xmlns:cx6="http://schemas.microsoft.com/office/drawing/2016/5/12/chartex" xmlns:cx7="http://schemas.microsoft.com/office/drawing/2016/5/13/chartex" xmlns:cx8="http://schemas.microsoft.com/office/drawing/2016/5/14/chartex" xmlns:mc="http://schemas.openxmlformats.org/markup-compatibility/2006" xmlns:aink="http://schemas.microsoft.com/office/drawing/2016/ink" xmlns:am3d="http://schemas.microsoft.com/office/drawing/2017/model3d" xmlns:o="urn:schemas-microsoft-com:office:office" xmlns:oel="http://schemas.microsoft.com/office/2019/extlst" xmlns:r="http://schemas.openxmlformats.org/officeDocument/2006/relationships" xmlns:m="http://schemas.openxmlformats.org/officeDocument/2006/math" xmlns:v="urn:schemas-microsoft-com:vml" xmlns:wp14="http://schemas.microsoft.com/office/word/2010/wordprocessingDrawing" xmlns:wp="http://schemas.openxmlformats.org/drawingml/2006/wordprocessingDrawing" xmlns:w10="urn:schemas-microsoft-com:office:word" xmlns:w="http://schemas.openxmlformats.org/wordprocessingml/2006/main" xmlns:w14="http://schemas.microsoft.com/office/word/2010/wordml" xmlns:w15="http://schemas.microsoft.com/office/word/2012/wordml" xmlns:w16cex="http://schemas.microsoft.com/office/word/2018/wordml/cex" xmlns:w16cid="http://schemas.microsoft.com/office/word/2016/wordml/cid" xmlns:w16="http://schemas.microsoft.com/office/word/2018/wordml" xmlns:w16sdtdh="http://schemas.microsoft.com/office/word/2020/wordml/sdtdatahash" xmlns:w16se="http://schemas.microsoft.com/office/word/2015/wordml/symex" xmlns:wpg="http://schemas.microsoft.com/office/word/2010/wordprocessingGroup" xmlns:wpi="http://schemas.microsoft.com/office/word/2010/wordprocessingInk" xmlns:wne="http://schemas.microsoft.com/office/word/2006/wordml" xmlns:wps="http://schemas.microsoft.com/office/word/2010/wordprocessingShape" mc:Ignorable="w14 w15 w16se w16cid w16 w16cex w16sdtdh wp14">
   <w:footnote w:type="separator" w:id="-1">
     <w:p>
       <w:pPr>
@@ -776,7 +829,7 @@
 </file>
 
 <file path=word/styles.xml><?xml version="1.0" encoding="utf-8"?>
-<w:styles xmlns:mc="http://schemas.openxmlformats.org/markup-compatibility/2006" xmlns:r="http://schemas.openxmlformats.org/officeDocument/2006/relationships" xmlns:w="http://schemas.openxmlformats.org/wordprocessingml/2006/main" xmlns:w14="http://schemas.microsoft.com/office/word/2010/wordml" xmlns:w15="http://schemas.microsoft.com/office/word/2012/wordml" mc:Ignorable="w14 w15">
+<w:styles xmlns:mc="http://schemas.openxmlformats.org/markup-compatibility/2006" xmlns:r="http://schemas.openxmlformats.org/officeDocument/2006/relationships" xmlns:w="http://schemas.openxmlformats.org/wordprocessingml/2006/main" xmlns:w14="http://schemas.microsoft.com/office/word/2010/wordml" xmlns:w15="http://schemas.microsoft.com/office/word/2012/wordml" xmlns:w16cex="http://schemas.microsoft.com/office/word/2018/wordml/cex" xmlns:w16cid="http://schemas.microsoft.com/office/word/2016/wordml/cid" xmlns:w16="http://schemas.microsoft.com/office/word/2018/wordml" xmlns:w16sdtdh="http://schemas.microsoft.com/office/word/2020/wordml/sdtdatahash" xmlns:w16se="http://schemas.microsoft.com/office/word/2015/wordml/symex" mc:Ignorable="w14 w15 w16se w16cid w16 w16cex w16sdtdh">
   <w:docDefaults>
     <w:rPrDefault>
       <w:rPr>
@@ -792,7 +845,7 @@
       </w:pPr>
     </w:pPrDefault>
   </w:docDefaults>
-  <w:latentStyles w:defLockedState="0" w:defUIPriority="99" w:defSemiHidden="0" w:defUnhideWhenUsed="0" w:defQFormat="0" w:count="371">
+  <w:latentStyles w:defLockedState="0" w:defUIPriority="99" w:defSemiHidden="0" w:defUnhideWhenUsed="0" w:defQFormat="0" w:count="376">
     <w:lsdException w:name="Normal" w:uiPriority="0" w:qFormat="1"/>
     <w:lsdException w:name="heading 1" w:uiPriority="9" w:qFormat="1"/>
     <w:lsdException w:name="heading 2" w:semiHidden="1" w:uiPriority="9" w:unhideWhenUsed="1" w:qFormat="1"/>
@@ -898,7 +951,6 @@
     <w:lsdException w:name="HTML Sample" w:semiHidden="1" w:unhideWhenUsed="1"/>
     <w:lsdException w:name="HTML Typewriter" w:semiHidden="1" w:unhideWhenUsed="1"/>
     <w:lsdException w:name="HTML Variable" w:semiHidden="1" w:unhideWhenUsed="1"/>
-    <w:lsdException w:name="Normal Table" w:semiHidden="1" w:unhideWhenUsed="1"/>
     <w:lsdException w:name="annotation subject" w:semiHidden="1" w:unhideWhenUsed="1"/>
     <w:lsdException w:name="No List" w:semiHidden="1" w:unhideWhenUsed="1"/>
     <w:lsdException w:name="Outline List 1" w:semiHidden="1" w:unhideWhenUsed="1"/>
@@ -941,11 +993,8 @@
     <w:lsdException w:name="Table Contemporary" w:semiHidden="1" w:unhideWhenUsed="1"/>
     <w:lsdException w:name="Table Elegant" w:semiHidden="1" w:unhideWhenUsed="1"/>
     <w:lsdException w:name="Table Professional" w:semiHidden="1" w:unhideWhenUsed="1"/>
-    <w:lsdException w:name="Table Subtle 1" w:semiHidden="1" w:unhideWhenUsed="1"/>
     <w:lsdException w:name="Table Subtle 2" w:semiHidden="1" w:unhideWhenUsed="1"/>
     <w:lsdException w:name="Table Web 1" w:semiHidden="1" w:unhideWhenUsed="1"/>
-    <w:lsdException w:name="Table Web 2" w:semiHidden="1" w:unhideWhenUsed="1"/>
-    <w:lsdException w:name="Table Web 3" w:semiHidden="1" w:unhideWhenUsed="1"/>
     <w:lsdException w:name="Balloon Text" w:semiHidden="1" w:unhideWhenUsed="1"/>
     <w:lsdException w:name="Table Grid" w:uiPriority="39"/>
     <w:lsdException w:name="Table Theme" w:semiHidden="1" w:unhideWhenUsed="1"/>
@@ -1164,6 +1213,11 @@
     <w:lsdException w:name="List Table 5 Dark Accent 6" w:uiPriority="50"/>
     <w:lsdException w:name="List Table 6 Colorful Accent 6" w:uiPriority="51"/>
     <w:lsdException w:name="List Table 7 Colorful Accent 6" w:uiPriority="52"/>
+    <w:lsdException w:name="Mention" w:semiHidden="1" w:unhideWhenUsed="1"/>
+    <w:lsdException w:name="Smart Hyperlink" w:semiHidden="1" w:unhideWhenUsed="1"/>
+    <w:lsdException w:name="Hashtag" w:semiHidden="1" w:unhideWhenUsed="1"/>
+    <w:lsdException w:name="Unresolved Mention" w:semiHidden="1" w:unhideWhenUsed="1"/>
+    <w:lsdException w:name="Smart Link" w:semiHidden="1" w:unhideWhenUsed="1"/>
   </w:latentStyles>
   <w:style w:type="paragraph" w:default="1" w:styleId="Normal">
     <w:name w:val="Normal"/>
@@ -1453,7 +1507,7 @@
 </file>
 
 <file path=word/glossary/document.xml><?xml version="1.0" encoding="utf-8"?>
-<w:glossaryDocument xmlns:wpc="http://schemas.microsoft.com/office/word/2010/wordprocessingCanvas" xmlns:mc="http://schemas.openxmlformats.org/markup-compatibility/2006" xmlns:o="urn:schemas-microsoft-com:office:office" xmlns:r="http://schemas.openxmlformats.org/officeDocument/2006/relationships" xmlns:m="http://schemas.openxmlformats.org/officeDocument/2006/math" xmlns:v="urn:schemas-microsoft-com:vml" xmlns:wp14="http://schemas.microsoft.com/office/word/2010/wordprocessingDrawing" xmlns:wp="http://schemas.openxmlformats.org/drawingml/2006/wordprocessingDrawing" xmlns:w10="urn:schemas-microsoft-com:office:word" xmlns:w="http://schemas.openxmlformats.org/wordprocessingml/2006/main" xmlns:w14="http://schemas.microsoft.com/office/word/2010/wordml" xmlns:w15="http://schemas.microsoft.com/office/word/2012/wordml" xmlns:wpg="http://schemas.microsoft.com/office/word/2010/wordprocessingGroup" xmlns:wpi="http://schemas.microsoft.com/office/word/2010/wordprocessingInk" xmlns:wne="http://schemas.microsoft.com/office/word/2006/wordml" xmlns:wps="http://schemas.microsoft.com/office/word/2010/wordprocessingShape" mc:Ignorable="w14 w15 wp14">
+<w:glossaryDocument xmlns:wpc="http://schemas.microsoft.com/office/word/2010/wordprocessingCanvas" xmlns:cx="http://schemas.microsoft.com/office/drawing/2014/chartex" xmlns:cx1="http://schemas.microsoft.com/office/drawing/2015/9/8/chartex" xmlns:cx2="http://schemas.microsoft.com/office/drawing/2015/10/21/chartex" xmlns:cx3="http://schemas.microsoft.com/office/drawing/2016/5/9/chartex" xmlns:cx4="http://schemas.microsoft.com/office/drawing/2016/5/10/chartex" xmlns:cx5="http://schemas.microsoft.com/office/drawing/2016/5/11/chartex" xmlns:cx6="http://schemas.microsoft.com/office/drawing/2016/5/12/chartex" xmlns:cx7="http://schemas.microsoft.com/office/drawing/2016/5/13/chartex" xmlns:cx8="http://schemas.microsoft.com/office/drawing/2016/5/14/chartex" xmlns:mc="http://schemas.openxmlformats.org/markup-compatibility/2006" xmlns:aink="http://schemas.microsoft.com/office/drawing/2016/ink" xmlns:am3d="http://schemas.microsoft.com/office/drawing/2017/model3d" xmlns:o="urn:schemas-microsoft-com:office:office" xmlns:oel="http://schemas.microsoft.com/office/2019/extlst" xmlns:r="http://schemas.openxmlformats.org/officeDocument/2006/relationships" xmlns:m="http://schemas.openxmlformats.org/officeDocument/2006/math" xmlns:v="urn:schemas-microsoft-com:vml" xmlns:wp14="http://schemas.microsoft.com/office/word/2010/wordprocessingDrawing" xmlns:wp="http://schemas.openxmlformats.org/drawingml/2006/wordprocessingDrawing" xmlns:w10="urn:schemas-microsoft-com:office:word" xmlns:w="http://schemas.openxmlformats.org/wordprocessingml/2006/main" xmlns:w14="http://schemas.microsoft.com/office/word/2010/wordml" xmlns:w15="http://schemas.microsoft.com/office/word/2012/wordml" xmlns:w16cex="http://schemas.microsoft.com/office/word/2018/wordml/cex" xmlns:w16cid="http://schemas.microsoft.com/office/word/2016/wordml/cid" xmlns:w16="http://schemas.microsoft.com/office/word/2018/wordml" xmlns:w16sdtdh="http://schemas.microsoft.com/office/word/2020/wordml/sdtdatahash" xmlns:w16se="http://schemas.microsoft.com/office/word/2015/wordml/symex" xmlns:wpg="http://schemas.microsoft.com/office/word/2010/wordprocessingGroup" xmlns:wpi="http://schemas.microsoft.com/office/word/2010/wordprocessingInk" xmlns:wne="http://schemas.microsoft.com/office/word/2006/wordml" xmlns:wps="http://schemas.microsoft.com/office/word/2010/wordprocessingShape" mc:Ignorable="w14 w15 w16se w16cid w16 w16cex w16sdtdh wp14">
   <w:docParts>
     <w:docPart>
       <w:docPartPr>
@@ -1692,7 +1746,7 @@
 </file>
 
 <file path=word/glossary/fontTable.xml><?xml version="1.0" encoding="utf-8"?>
-<w:fonts xmlns:mc="http://schemas.openxmlformats.org/markup-compatibility/2006" xmlns:r="http://schemas.openxmlformats.org/officeDocument/2006/relationships" xmlns:w="http://schemas.openxmlformats.org/wordprocessingml/2006/main" xmlns:w14="http://schemas.microsoft.com/office/word/2010/wordml" xmlns:w15="http://schemas.microsoft.com/office/word/2012/wordml" mc:Ignorable="w14 w15">
+<w:fonts xmlns:mc="http://schemas.openxmlformats.org/markup-compatibility/2006" xmlns:r="http://schemas.openxmlformats.org/officeDocument/2006/relationships" xmlns:w="http://schemas.openxmlformats.org/wordprocessingml/2006/main" xmlns:w14="http://schemas.microsoft.com/office/word/2010/wordml" xmlns:w15="http://schemas.microsoft.com/office/word/2012/wordml" xmlns:w16cex="http://schemas.microsoft.com/office/word/2018/wordml/cex" xmlns:w16cid="http://schemas.microsoft.com/office/word/2016/wordml/cid" xmlns:w16="http://schemas.microsoft.com/office/word/2018/wordml" xmlns:w16sdtdh="http://schemas.microsoft.com/office/word/2020/wordml/sdtdatahash" xmlns:w16se="http://schemas.microsoft.com/office/word/2015/wordml/symex" mc:Ignorable="w14 w15 w16se w16cid w16 w16cex w16sdtdh">
   <w:font w:name="Cambria">
     <w:panose1 w:val="02040503050406030204"/>
     <w:charset w:val="00"/>
@@ -1725,7 +1779,7 @@
 </file>
 
 <file path=word/glossary/settings.xml><?xml version="1.0" encoding="utf-8"?>
-<w:settings xmlns:mc="http://schemas.openxmlformats.org/markup-compatibility/2006" xmlns:o="urn:schemas-microsoft-com:office:office" xmlns:r="http://schemas.openxmlformats.org/officeDocument/2006/relationships" xmlns:m="http://schemas.openxmlformats.org/officeDocument/2006/math" xmlns:v="urn:schemas-microsoft-com:vml" xmlns:w10="urn:schemas-microsoft-com:office:word" xmlns:w="http://schemas.openxmlformats.org/wordprocessingml/2006/main" xmlns:w14="http://schemas.microsoft.com/office/word/2010/wordml" xmlns:w15="http://schemas.microsoft.com/office/word/2012/wordml" xmlns:sl="http://schemas.openxmlformats.org/schemaLibrary/2006/main" mc:Ignorable="w14 w15">
+<w:settings xmlns:mc="http://schemas.openxmlformats.org/markup-compatibility/2006" xmlns:o="urn:schemas-microsoft-com:office:office" xmlns:r="http://schemas.openxmlformats.org/officeDocument/2006/relationships" xmlns:m="http://schemas.openxmlformats.org/officeDocument/2006/math" xmlns:v="urn:schemas-microsoft-com:vml" xmlns:w10="urn:schemas-microsoft-com:office:word" xmlns:w="http://schemas.openxmlformats.org/wordprocessingml/2006/main" xmlns:w14="http://schemas.microsoft.com/office/word/2010/wordml" xmlns:w15="http://schemas.microsoft.com/office/word/2012/wordml" xmlns:w16cex="http://schemas.microsoft.com/office/word/2018/wordml/cex" xmlns:w16cid="http://schemas.microsoft.com/office/word/2016/wordml/cid" xmlns:w16="http://schemas.microsoft.com/office/word/2018/wordml" xmlns:w16sdtdh="http://schemas.microsoft.com/office/word/2020/wordml/sdtdatahash" xmlns:w16se="http://schemas.microsoft.com/office/word/2015/wordml/symex" xmlns:sl="http://schemas.openxmlformats.org/schemaLibrary/2006/main" mc:Ignorable="w14 w15 w16se w16cid w16 w16cex w16sdtdh">
   <w:view w:val="normal"/>
   <w:defaultTabStop w:val="720"/>
   <w:characterSpacingControl w:val="doNotCompress"/>
@@ -1736,12 +1790,14 @@
     <w:compatSetting w:name="enableOpenTypeFeatures" w:uri="http://schemas.microsoft.com/office/word" w:val="1"/>
     <w:compatSetting w:name="doNotFlipMirrorIndents" w:uri="http://schemas.microsoft.com/office/word" w:val="1"/>
     <w:compatSetting w:name="differentiateMultirowTableHeaders" w:uri="http://schemas.microsoft.com/office/word" w:val="1"/>
+    <w:compatSetting w:name="useWord2013TrackBottomHyphenation" w:uri="http://schemas.microsoft.com/office/word" w:val="1"/>
   </w:compat>
   <w:rsids>
     <w:rsidRoot w:val="00854693"/>
     <w:rsid w:val="0015183A"/>
     <w:rsid w:val="00854693"/>
     <w:rsid w:val="00A87883"/>
+    <w:rsid w:val="00EB2EDF"/>
   </w:rsids>
   <m:mathPr>
     <m:mathFont m:val="Cambria Math"/>
@@ -1765,7 +1821,7 @@
 </file>
 
 <file path=word/glossary/styles.xml><?xml version="1.0" encoding="utf-8"?>
-<w:styles xmlns:mc="http://schemas.openxmlformats.org/markup-compatibility/2006" xmlns:r="http://schemas.openxmlformats.org/officeDocument/2006/relationships" xmlns:w="http://schemas.openxmlformats.org/wordprocessingml/2006/main" xmlns:w14="http://schemas.microsoft.com/office/word/2010/wordml" xmlns:w15="http://schemas.microsoft.com/office/word/2012/wordml" mc:Ignorable="w14 w15">
+<w:styles xmlns:mc="http://schemas.openxmlformats.org/markup-compatibility/2006" xmlns:r="http://schemas.openxmlformats.org/officeDocument/2006/relationships" xmlns:w="http://schemas.openxmlformats.org/wordprocessingml/2006/main" xmlns:w14="http://schemas.microsoft.com/office/word/2010/wordml" xmlns:w15="http://schemas.microsoft.com/office/word/2012/wordml" xmlns:w16cex="http://schemas.microsoft.com/office/word/2018/wordml/cex" xmlns:w16cid="http://schemas.microsoft.com/office/word/2016/wordml/cid" xmlns:w16="http://schemas.microsoft.com/office/word/2018/wordml" xmlns:w16sdtdh="http://schemas.microsoft.com/office/word/2020/wordml/sdtdatahash" xmlns:w16se="http://schemas.microsoft.com/office/word/2015/wordml/symex" mc:Ignorable="w14 w15 w16se w16cid w16 w16cex w16sdtdh">
   <w:docDefaults>
     <w:rPrDefault>
       <w:rPr>
@@ -1781,7 +1837,7 @@
       </w:pPr>
     </w:pPrDefault>
   </w:docDefaults>
-  <w:latentStyles w:defLockedState="0" w:defUIPriority="99" w:defSemiHidden="0" w:defUnhideWhenUsed="0" w:defQFormat="0" w:count="371">
+  <w:latentStyles w:defLockedState="0" w:defUIPriority="99" w:defSemiHidden="0" w:defUnhideWhenUsed="0" w:defQFormat="0" w:count="376">
     <w:lsdException w:name="Normal" w:uiPriority="0" w:qFormat="1"/>
     <w:lsdException w:name="heading 1" w:uiPriority="1" w:qFormat="1"/>
     <w:lsdException w:name="heading 2" w:semiHidden="1" w:uiPriority="9" w:unhideWhenUsed="1" w:qFormat="1"/>
@@ -1887,7 +1943,6 @@
     <w:lsdException w:name="HTML Sample" w:semiHidden="1" w:unhideWhenUsed="1"/>
     <w:lsdException w:name="HTML Typewriter" w:semiHidden="1" w:unhideWhenUsed="1"/>
     <w:lsdException w:name="HTML Variable" w:semiHidden="1" w:unhideWhenUsed="1"/>
-    <w:lsdException w:name="Normal Table" w:semiHidden="1" w:unhideWhenUsed="1"/>
     <w:lsdException w:name="annotation subject" w:semiHidden="1" w:unhideWhenUsed="1"/>
     <w:lsdException w:name="No List" w:semiHidden="1" w:unhideWhenUsed="1"/>
     <w:lsdException w:name="Outline List 1" w:semiHidden="1" w:unhideWhenUsed="1"/>
@@ -1930,11 +1985,8 @@
     <w:lsdException w:name="Table Contemporary" w:semiHidden="1" w:unhideWhenUsed="1"/>
     <w:lsdException w:name="Table Elegant" w:semiHidden="1" w:unhideWhenUsed="1"/>
     <w:lsdException w:name="Table Professional" w:semiHidden="1" w:unhideWhenUsed="1"/>
-    <w:lsdException w:name="Table Subtle 1" w:semiHidden="1" w:unhideWhenUsed="1"/>
     <w:lsdException w:name="Table Subtle 2" w:semiHidden="1" w:unhideWhenUsed="1"/>
     <w:lsdException w:name="Table Web 1" w:semiHidden="1" w:unhideWhenUsed="1"/>
-    <w:lsdException w:name="Table Web 2" w:semiHidden="1" w:unhideWhenUsed="1"/>
-    <w:lsdException w:name="Table Web 3" w:semiHidden="1" w:unhideWhenUsed="1"/>
     <w:lsdException w:name="Balloon Text" w:semiHidden="1" w:unhideWhenUsed="1"/>
     <w:lsdException w:name="Table Grid" w:uiPriority="39"/>
     <w:lsdException w:name="Table Theme" w:semiHidden="1" w:unhideWhenUsed="1"/>
@@ -2153,6 +2205,11 @@
     <w:lsdException w:name="List Table 5 Dark Accent 6" w:uiPriority="50"/>
     <w:lsdException w:name="List Table 6 Colorful Accent 6" w:uiPriority="51"/>
     <w:lsdException w:name="List Table 7 Colorful Accent 6" w:uiPriority="52"/>
+    <w:lsdException w:name="Mention" w:semiHidden="1" w:unhideWhenUsed="1"/>
+    <w:lsdException w:name="Smart Hyperlink" w:semiHidden="1" w:unhideWhenUsed="1"/>
+    <w:lsdException w:name="Hashtag" w:semiHidden="1" w:unhideWhenUsed="1"/>
+    <w:lsdException w:name="Unresolved Mention" w:semiHidden="1" w:unhideWhenUsed="1"/>
+    <w:lsdException w:name="Smart Link" w:semiHidden="1" w:unhideWhenUsed="1"/>
   </w:latentStyles>
   <w:style w:type="paragraph" w:default="1" w:styleId="Normal">
     <w:name w:val="Normal"/>
@@ -2173,7 +2230,7 @@
     </w:pPr>
     <w:rPr>
       <w:rFonts w:asciiTheme="majorHAnsi" w:eastAsiaTheme="majorEastAsia" w:hAnsiTheme="majorHAnsi" w:cstheme="majorBidi"/>
-      <w:color w:val="2E74B5" w:themeColor="accent1" w:themeShade="BF"/>
+      <w:color w:val="2F5496" w:themeColor="accent1" w:themeShade="BF"/>
       <w:sz w:val="28"/>
       <w:szCs w:val="28"/>
       <w:lang w:val="en-US" w:eastAsia="en-US"/>
@@ -2196,7 +2253,7 @@
     </w:pPr>
     <w:rPr>
       <w:rFonts w:asciiTheme="majorHAnsi" w:eastAsiaTheme="majorEastAsia" w:hAnsiTheme="majorHAnsi" w:cstheme="majorBidi"/>
-      <w:color w:val="2E74B5" w:themeColor="accent1" w:themeShade="BF"/>
+      <w:color w:val="2F5496" w:themeColor="accent1" w:themeShade="BF"/>
       <w:sz w:val="24"/>
       <w:szCs w:val="24"/>
       <w:lang w:val="en-US" w:eastAsia="en-US"/>
@@ -2244,9 +2301,6 @@
       <w:color w:val="808080"/>
     </w:rPr>
   </w:style>
-  <w:style w:type="paragraph" w:customStyle="1" w:styleId="BB1EAD21E2A345D992C2D941B0439644">
-    <w:name w:val="BB1EAD21E2A345D992C2D941B0439644"/>
-  </w:style>
   <w:style w:type="character" w:customStyle="1" w:styleId="Heading3Char">
     <w:name w:val="Heading 3 Char"/>
     <w:basedOn w:val="DefaultParagraphFont"/>
@@ -2254,7 +2308,7 @@
     <w:uiPriority w:val="1"/>
     <w:rPr>
       <w:rFonts w:asciiTheme="majorHAnsi" w:eastAsiaTheme="majorEastAsia" w:hAnsiTheme="majorHAnsi" w:cstheme="majorBidi"/>
-      <w:color w:val="2E74B5" w:themeColor="accent1" w:themeShade="BF"/>
+      <w:color w:val="2F5496" w:themeColor="accent1" w:themeShade="BF"/>
       <w:sz w:val="24"/>
       <w:szCs w:val="24"/>
       <w:lang w:val="en-US" w:eastAsia="en-US"/>
@@ -2270,7 +2324,7 @@
     <w:uiPriority w:val="1"/>
     <w:rPr>
       <w:rFonts w:asciiTheme="majorHAnsi" w:eastAsiaTheme="majorEastAsia" w:hAnsiTheme="majorHAnsi" w:cstheme="majorBidi"/>
-      <w:color w:val="2E74B5" w:themeColor="accent1" w:themeShade="BF"/>
+      <w:color w:val="2F5496" w:themeColor="accent1" w:themeShade="BF"/>
       <w:sz w:val="28"/>
       <w:szCs w:val="28"/>
       <w:lang w:val="en-US" w:eastAsia="en-US"/>
@@ -2279,68 +2333,11 @@
   <w:style w:type="paragraph" w:customStyle="1" w:styleId="8C09BC55A5FB455B83B3DD7146A24890">
     <w:name w:val="8C09BC55A5FB455B83B3DD7146A24890"/>
   </w:style>
-  <w:style w:type="paragraph" w:customStyle="1" w:styleId="5C8CBC3EDE844106AE9A761BFC434C47">
-    <w:name w:val="5C8CBC3EDE844106AE9A761BFC434C47"/>
-  </w:style>
   <w:style w:type="paragraph" w:customStyle="1" w:styleId="559836C371A8476EB4033E4A51528256">
     <w:name w:val="559836C371A8476EB4033E4A51528256"/>
   </w:style>
-  <w:style w:type="paragraph" w:customStyle="1" w:styleId="AC44F129680C40FEA4EAE9BD097C901E">
-    <w:name w:val="AC44F129680C40FEA4EAE9BD097C901E"/>
-  </w:style>
-  <w:style w:type="paragraph" w:customStyle="1" w:styleId="6B0ABF4BFC1C44EB8C4B9B7E0FEA470D">
-    <w:name w:val="6B0ABF4BFC1C44EB8C4B9B7E0FEA470D"/>
-  </w:style>
-  <w:style w:type="paragraph" w:customStyle="1" w:styleId="F6BC1F9D3453440B9C01C93B71CA9D15">
-    <w:name w:val="F6BC1F9D3453440B9C01C93B71CA9D15"/>
-  </w:style>
-  <w:style w:type="paragraph" w:customStyle="1" w:styleId="65221059E77E4A8CB0E82EC2C127A1FB">
-    <w:name w:val="65221059E77E4A8CB0E82EC2C127A1FB"/>
-  </w:style>
-  <w:style w:type="paragraph" w:customStyle="1" w:styleId="E964FCC9678F46F7A03359908C555F1F">
-    <w:name w:val="E964FCC9678F46F7A03359908C555F1F"/>
-  </w:style>
-  <w:style w:type="paragraph" w:customStyle="1" w:styleId="A7CADBE67D1D49BDA86045BA1B892732">
-    <w:name w:val="A7CADBE67D1D49BDA86045BA1B892732"/>
-  </w:style>
-  <w:style w:type="paragraph" w:customStyle="1" w:styleId="860C878C0C38416C893A4D0F74EEAF41">
-    <w:name w:val="860C878C0C38416C893A4D0F74EEAF41"/>
-  </w:style>
   <w:style w:type="paragraph" w:customStyle="1" w:styleId="1D6CD26D88BC46519A736B8046733A77">
     <w:name w:val="1D6CD26D88BC46519A736B8046733A77"/>
-  </w:style>
-  <w:style w:type="paragraph" w:customStyle="1" w:styleId="9FF8AC9E49F045C1B915CEDEBB3F111A">
-    <w:name w:val="9FF8AC9E49F045C1B915CEDEBB3F111A"/>
-  </w:style>
-  <w:style w:type="paragraph" w:customStyle="1" w:styleId="1C14075420384E2DB28C68D0EEB740C3">
-    <w:name w:val="1C14075420384E2DB28C68D0EEB740C3"/>
-  </w:style>
-  <w:style w:type="paragraph" w:customStyle="1" w:styleId="05B14B54B0EB4D6AAFBC73AE2DF6B852">
-    <w:name w:val="05B14B54B0EB4D6AAFBC73AE2DF6B852"/>
-  </w:style>
-  <w:style w:type="paragraph" w:customStyle="1" w:styleId="D18C7A06B1F24374B27B66B4EBD2D491">
-    <w:name w:val="D18C7A06B1F24374B27B66B4EBD2D491"/>
-  </w:style>
-  <w:style w:type="paragraph" w:customStyle="1" w:styleId="C3AA25D3127541B683ACE4874D94ABBD">
-    <w:name w:val="C3AA25D3127541B683ACE4874D94ABBD"/>
-  </w:style>
-  <w:style w:type="paragraph" w:customStyle="1" w:styleId="4FB63258CE204C23992BDA20315D9A27">
-    <w:name w:val="4FB63258CE204C23992BDA20315D9A27"/>
-  </w:style>
-  <w:style w:type="paragraph" w:customStyle="1" w:styleId="821FC8C7E4BA424186A12D62EDEFE2C4">
-    <w:name w:val="821FC8C7E4BA424186A12D62EDEFE2C4"/>
-  </w:style>
-  <w:style w:type="paragraph" w:customStyle="1" w:styleId="C45DCD23BB364477B80E906F3B6E948A">
-    <w:name w:val="C45DCD23BB364477B80E906F3B6E948A"/>
-  </w:style>
-  <w:style w:type="paragraph" w:customStyle="1" w:styleId="AB8920D6C28A4F1EAA1C7BB6221A52D1">
-    <w:name w:val="AB8920D6C28A4F1EAA1C7BB6221A52D1"/>
-  </w:style>
-  <w:style w:type="paragraph" w:customStyle="1" w:styleId="B889BDEE47C94F789CC85D6BCB49F817">
-    <w:name w:val="B889BDEE47C94F789CC85D6BCB49F817"/>
-  </w:style>
-  <w:style w:type="paragraph" w:customStyle="1" w:styleId="259C9B151D674A7F899BDCF47DD1384B">
-    <w:name w:val="259C9B151D674A7F899BDCF47DD1384B"/>
   </w:style>
   <w:style w:type="paragraph" w:customStyle="1" w:styleId="7B2733B5EC4246209BF6AD238E0513B8">
     <w:name w:val="7B2733B5EC4246209BF6AD238E0513B8"/>
@@ -2352,7 +2349,7 @@
 </file>
 
 <file path=word/glossary/webSettings.xml><?xml version="1.0" encoding="utf-8"?>
-<w:webSettings xmlns:mc="http://schemas.openxmlformats.org/markup-compatibility/2006" xmlns:r="http://schemas.openxmlformats.org/officeDocument/2006/relationships" xmlns:w="http://schemas.openxmlformats.org/wordprocessingml/2006/main" xmlns:w14="http://schemas.microsoft.com/office/word/2010/wordml" xmlns:w15="http://schemas.microsoft.com/office/word/2012/wordml" mc:Ignorable="w14 w15">
+<w:webSettings xmlns:mc="http://schemas.openxmlformats.org/markup-compatibility/2006" xmlns:r="http://schemas.openxmlformats.org/officeDocument/2006/relationships" xmlns:w="http://schemas.openxmlformats.org/wordprocessingml/2006/main" xmlns:w14="http://schemas.microsoft.com/office/word/2010/wordml" xmlns:w15="http://schemas.microsoft.com/office/word/2012/wordml" xmlns:w16cex="http://schemas.microsoft.com/office/word/2018/wordml/cex" xmlns:w16cid="http://schemas.microsoft.com/office/word/2016/wordml/cid" xmlns:w16="http://schemas.microsoft.com/office/word/2018/wordml" xmlns:w16sdtdh="http://schemas.microsoft.com/office/word/2020/wordml/sdtdatahash" xmlns:w16se="http://schemas.microsoft.com/office/word/2015/wordml/symex" mc:Ignorable="w14 w15 w16se w16cid w16 w16cex w16sdtdh">
   <w:optimizeForBrowser/>
   <w:allowPNG/>
 </w:webSettings>

</xml_diff>